<commit_message>
Create tabs using radio input tag
</commit_message>
<xml_diff>
--- a/Sunny/PyQt_EmotionGui/Annotation/Annotation Webpage Design Update.docx
+++ b/Sunny/PyQt_EmotionGui/Annotation/Annotation Webpage Design Update.docx
@@ -56,7 +56,6 @@
     <w:p>
       <w:pPr>
         <w:rPr>
-          <w:rFonts w:hint="eastAsia"/>
           <w:b/>
           <w:bCs/>
           <w:i/>
@@ -154,7 +153,6 @@
     <w:p>
       <w:pPr>
         <w:rPr>
-          <w:rFonts w:hint="eastAsia"/>
           <w:b/>
           <w:bCs/>
           <w:i/>
@@ -205,9 +203,11 @@
           <w:sz w:val="24"/>
           <w:szCs w:val="24"/>
         </w:rPr>
-        <w:t>2</w:t>
-      </w:r>
-      <w:r>
+        <w:t>2_ Load video/audio files</w:t>
+      </w:r>
+    </w:p>
+    <w:p>
+      <w:pPr>
         <w:rPr>
           <w:b/>
           <w:bCs/>
@@ -216,37 +216,14 @@
           <w:sz w:val="24"/>
           <w:szCs w:val="24"/>
         </w:rPr>
-        <w:t>_</w:t>
-      </w:r>
-      <w:r>
-        <w:rPr>
-          <w:b/>
-          <w:bCs/>
-          <w:i/>
-          <w:iCs/>
-          <w:sz w:val="24"/>
-          <w:szCs w:val="24"/>
-        </w:rPr>
-        <w:t xml:space="preserve"> Load video/audio files</w:t>
-      </w:r>
-    </w:p>
-    <w:p>
-      <w:pPr>
-        <w:rPr>
-          <w:b/>
-          <w:bCs/>
-          <w:i/>
-          <w:iCs/>
-          <w:sz w:val="24"/>
-          <w:szCs w:val="24"/>
-        </w:rPr>
-      </w:pPr>
-      <w:r>
-        <w:rPr>
-          <w:b/>
-          <w:bCs/>
-          <w:i/>
-          <w:iCs/>
+      </w:pPr>
+      <w:r>
+        <w:rPr>
+          <w:b/>
+          <w:bCs/>
+          <w:i/>
+          <w:iCs/>
+          <w:noProof/>
           <w:sz w:val="24"/>
           <w:szCs w:val="24"/>
         </w:rPr>
@@ -298,7 +275,6 @@
       <w:r>
         <w:t>Mp4 video files loaded on the player successfully, not playing .</w:t>
       </w:r>
-      <w:proofErr w:type="spellStart"/>
       <w:r>
         <w:rPr>
           <w:rFonts w:hint="eastAsia"/>
@@ -306,17 +282,8 @@
         <w:t>w</w:t>
       </w:r>
       <w:r>
-        <w:t>mv</w:t>
-      </w:r>
-      <w:proofErr w:type="spellEnd"/>
-      <w:r>
-        <w:t xml:space="preserve"> </w:t>
-      </w:r>
-      <w:proofErr w:type="gramStart"/>
-      <w:r>
-        <w:t>files</w:t>
-      </w:r>
-      <w:proofErr w:type="gramEnd"/>
+        <w:t>mv files</w:t>
+      </w:r>
     </w:p>
     <w:p>
       <w:pPr>
@@ -327,13 +294,8 @@
         </w:numPr>
       </w:pPr>
       <w:r>
-        <w:t xml:space="preserve">Audio player needs to have a player control button implemented manually: not working </w:t>
-      </w:r>
-      <w:proofErr w:type="gramStart"/>
-      <w:r>
-        <w:t>yet</w:t>
-      </w:r>
-      <w:proofErr w:type="gramEnd"/>
+        <w:t>Audio player needs to have a player control button implemented manually: not working yet</w:t>
+      </w:r>
     </w:p>
     <w:p>
       <w:pPr>
@@ -356,26 +318,94 @@
         </w:numPr>
       </w:pPr>
       <w:r>
-        <w:t xml:space="preserve">Audio waveform displayed using </w:t>
-      </w:r>
-      <w:proofErr w:type="gramStart"/>
-      <w:r>
-        <w:t>wavesurfer.js</w:t>
-      </w:r>
-      <w:proofErr w:type="gramEnd"/>
-    </w:p>
-    <w:p>
-      <w:pPr>
-        <w:pStyle w:val="ListParagraph"/>
-        <w:numPr>
-          <w:ilvl w:val="0"/>
-          <w:numId w:val="1"/>
-        </w:numPr>
-        <w:rPr>
-          <w:rFonts w:hint="eastAsia"/>
-        </w:rPr>
-      </w:pPr>
-    </w:p>
+        <w:t>Audio waveform displayed using wavesurfer.js</w:t>
+      </w:r>
+    </w:p>
+    <w:p>
+      <w:pPr>
+        <w:rPr>
+          <w:b/>
+          <w:bCs/>
+          <w:i/>
+          <w:iCs/>
+        </w:rPr>
+      </w:pPr>
+      <w:r>
+        <w:rPr>
+          <w:b/>
+          <w:bCs/>
+          <w:i/>
+          <w:iCs/>
+        </w:rPr>
+        <w:lastRenderedPageBreak/>
+        <w:t>Mid term break</w:t>
+      </w:r>
+    </w:p>
+    <w:p>
+      <w:pPr>
+        <w:rPr>
+          <w:b/>
+          <w:bCs/>
+          <w:i/>
+          <w:iCs/>
+        </w:rPr>
+      </w:pPr>
+      <w:r>
+        <w:rPr>
+          <w:b/>
+          <w:bCs/>
+          <w:i/>
+          <w:iCs/>
+        </w:rPr>
+        <w:t>19 June</w:t>
+      </w:r>
+    </w:p>
+    <w:p>
+      <w:r>
+        <w:t xml:space="preserve">Created Tab-based interface for multimedia players </w:t>
+      </w:r>
+    </w:p>
+    <w:p/>
+    <w:p>
+      <w:r>
+        <w:drawing>
+          <wp:inline distT="0" distB="0" distL="0" distR="0" wp14:anchorId="592BA4FC" wp14:editId="1C47FA02">
+            <wp:extent cx="4189461" cy="3898900"/>
+            <wp:effectExtent l="0" t="0" r="1905" b="6350"/>
+            <wp:docPr id="1778647999" name="Picture 1"/>
+            <wp:cNvGraphicFramePr>
+              <a:graphicFrameLocks xmlns:a="http://schemas.openxmlformats.org/drawingml/2006/main" noChangeAspect="1"/>
+            </wp:cNvGraphicFramePr>
+            <a:graphic xmlns:a="http://schemas.openxmlformats.org/drawingml/2006/main">
+              <a:graphicData uri="http://schemas.openxmlformats.org/drawingml/2006/picture">
+                <pic:pic xmlns:pic="http://schemas.openxmlformats.org/drawingml/2006/picture">
+                  <pic:nvPicPr>
+                    <pic:cNvPr id="1778647999" name=""/>
+                    <pic:cNvPicPr/>
+                  </pic:nvPicPr>
+                  <pic:blipFill>
+                    <a:blip r:embed="rId7"/>
+                    <a:stretch>
+                      <a:fillRect/>
+                    </a:stretch>
+                  </pic:blipFill>
+                  <pic:spPr>
+                    <a:xfrm>
+                      <a:off x="0" y="0"/>
+                      <a:ext cx="4194403" cy="3903500"/>
+                    </a:xfrm>
+                    <a:prstGeom prst="rect">
+                      <a:avLst/>
+                    </a:prstGeom>
+                  </pic:spPr>
+                </pic:pic>
+              </a:graphicData>
+            </a:graphic>
+          </wp:inline>
+        </w:drawing>
+      </w:r>
+    </w:p>
+    <w:p/>
     <w:p/>
     <w:p/>
     <w:sectPr>
@@ -502,8 +532,100 @@
       </w:rPr>
     </w:lvl>
   </w:abstractNum>
+  <w:abstractNum w:abstractNumId="1" w15:restartNumberingAfterBreak="0">
+    <w:nsid w:val="2EB633F2"/>
+    <w:multiLevelType w:val="hybridMultilevel"/>
+    <w:tmpl w:val="ADC00F10"/>
+    <w:lvl w:ilvl="0" w:tplc="1409000F">
+      <w:start w:val="1"/>
+      <w:numFmt w:val="decimal"/>
+      <w:lvlText w:val="%1."/>
+      <w:lvlJc w:val="left"/>
+      <w:pPr>
+        <w:ind w:left="720" w:hanging="360"/>
+      </w:pPr>
+      <w:rPr>
+        <w:rFonts w:hint="default"/>
+      </w:rPr>
+    </w:lvl>
+    <w:lvl w:ilvl="1" w:tplc="14090019" w:tentative="1">
+      <w:start w:val="1"/>
+      <w:numFmt w:val="lowerLetter"/>
+      <w:lvlText w:val="%2."/>
+      <w:lvlJc w:val="left"/>
+      <w:pPr>
+        <w:ind w:left="1440" w:hanging="360"/>
+      </w:pPr>
+    </w:lvl>
+    <w:lvl w:ilvl="2" w:tplc="1409001B" w:tentative="1">
+      <w:start w:val="1"/>
+      <w:numFmt w:val="lowerRoman"/>
+      <w:lvlText w:val="%3."/>
+      <w:lvlJc w:val="right"/>
+      <w:pPr>
+        <w:ind w:left="2160" w:hanging="180"/>
+      </w:pPr>
+    </w:lvl>
+    <w:lvl w:ilvl="3" w:tplc="1409000F" w:tentative="1">
+      <w:start w:val="1"/>
+      <w:numFmt w:val="decimal"/>
+      <w:lvlText w:val="%4."/>
+      <w:lvlJc w:val="left"/>
+      <w:pPr>
+        <w:ind w:left="2880" w:hanging="360"/>
+      </w:pPr>
+    </w:lvl>
+    <w:lvl w:ilvl="4" w:tplc="14090019" w:tentative="1">
+      <w:start w:val="1"/>
+      <w:numFmt w:val="lowerLetter"/>
+      <w:lvlText w:val="%5."/>
+      <w:lvlJc w:val="left"/>
+      <w:pPr>
+        <w:ind w:left="3600" w:hanging="360"/>
+      </w:pPr>
+    </w:lvl>
+    <w:lvl w:ilvl="5" w:tplc="1409001B" w:tentative="1">
+      <w:start w:val="1"/>
+      <w:numFmt w:val="lowerRoman"/>
+      <w:lvlText w:val="%6."/>
+      <w:lvlJc w:val="right"/>
+      <w:pPr>
+        <w:ind w:left="4320" w:hanging="180"/>
+      </w:pPr>
+    </w:lvl>
+    <w:lvl w:ilvl="6" w:tplc="1409000F" w:tentative="1">
+      <w:start w:val="1"/>
+      <w:numFmt w:val="decimal"/>
+      <w:lvlText w:val="%7."/>
+      <w:lvlJc w:val="left"/>
+      <w:pPr>
+        <w:ind w:left="5040" w:hanging="360"/>
+      </w:pPr>
+    </w:lvl>
+    <w:lvl w:ilvl="7" w:tplc="14090019" w:tentative="1">
+      <w:start w:val="1"/>
+      <w:numFmt w:val="lowerLetter"/>
+      <w:lvlText w:val="%8."/>
+      <w:lvlJc w:val="left"/>
+      <w:pPr>
+        <w:ind w:left="5760" w:hanging="360"/>
+      </w:pPr>
+    </w:lvl>
+    <w:lvl w:ilvl="8" w:tplc="1409001B" w:tentative="1">
+      <w:start w:val="1"/>
+      <w:numFmt w:val="lowerRoman"/>
+      <w:lvlText w:val="%9."/>
+      <w:lvlJc w:val="right"/>
+      <w:pPr>
+        <w:ind w:left="6480" w:hanging="180"/>
+      </w:pPr>
+    </w:lvl>
+  </w:abstractNum>
   <w:num w:numId="1" w16cid:durableId="1979796841">
     <w:abstractNumId w:val="0"/>
+  </w:num>
+  <w:num w:numId="2" w16cid:durableId="1324578272">
+    <w:abstractNumId w:val="1"/>
   </w:num>
 </w:numbering>
 </file>

</xml_diff>